<commit_message>
priority np algorithm implemented
</commit_message>
<xml_diff>
--- a/Sem 1/os/output/os1.docx
+++ b/Sem 1/os/output/os1.docx
@@ -143,6 +143,7 @@
       <w:pPr>
         <w:pStyle w:val="4"/>
         <w:numPr>
+          <w:ilvl w:val="0"/>
           <w:numId w:val="0"/>
         </w:numPr>
         <w:rPr>
@@ -2709,8 +2710,6 @@
           <w:lang w:val="en-GB"/>
         </w:rPr>
       </w:pPr>
-      <w:bookmarkStart w:id="0" w:name="_GoBack"/>
-      <w:bookmarkEnd w:id="0"/>
     </w:p>
     <w:p>
       <w:pPr>
@@ -6723,18 +6722,6 @@
           <w:lang w:val="en-GB"/>
         </w:rPr>
       </w:pPr>
-    </w:p>
-    <w:p>
-      <w:pPr>
-        <w:pStyle w:val="4"/>
-        <w:bidi w:val="0"/>
-        <w:rPr>
-          <w:rFonts w:hint="default" w:ascii="Times New Roman" w:hAnsi="Times New Roman" w:cs="Times New Roman"/>
-          <w:sz w:val="28"/>
-          <w:szCs w:val="28"/>
-          <w:lang w:val="en-GB"/>
-        </w:rPr>
-      </w:pPr>
       <w:r>
         <w:rPr>
           <w:rFonts w:hint="default" w:ascii="Times New Roman" w:hAnsi="Times New Roman" w:cs="Times New Roman"/>
@@ -6770,22 +6757,38 @@
       <w:pPr>
         <w:pStyle w:val="4"/>
         <w:bidi w:val="0"/>
-        <w:rPr>
-          <w:rFonts w:hint="default" w:ascii="Times New Roman" w:hAnsi="Times New Roman" w:cs="Times New Roman"/>
-          <w:sz w:val="28"/>
-          <w:szCs w:val="28"/>
-          <w:lang w:val="en-GB"/>
-        </w:rPr>
-      </w:pPr>
-      <w:r>
-        <w:rPr>
-          <w:rFonts w:hint="default" w:ascii="Times New Roman" w:hAnsi="Times New Roman" w:cs="Times New Roman"/>
-          <w:sz w:val="28"/>
-          <w:szCs w:val="28"/>
-          <w:lang w:val="en-GB"/>
-        </w:rPr>
-        <w:t xml:space="preserve">    }</w:t>
-      </w:r>
+        <w:ind w:firstLine="280"/>
+        <w:rPr>
+          <w:rFonts w:hint="default" w:ascii="Times New Roman" w:hAnsi="Times New Roman" w:cs="Times New Roman"/>
+          <w:sz w:val="28"/>
+          <w:szCs w:val="28"/>
+          <w:lang w:val="en-GB"/>
+        </w:rPr>
+      </w:pPr>
+      <w:r>
+        <w:rPr>
+          <w:rFonts w:hint="default" w:ascii="Times New Roman" w:hAnsi="Times New Roman" w:cs="Times New Roman"/>
+          <w:sz w:val="28"/>
+          <w:szCs w:val="28"/>
+          <w:lang w:val="en-GB"/>
+        </w:rPr>
+        <w:t>}</w:t>
+      </w:r>
+    </w:p>
+    <w:p>
+      <w:pPr>
+        <w:pStyle w:val="4"/>
+        <w:bidi w:val="0"/>
+        <w:ind w:firstLine="280"/>
+        <w:rPr>
+          <w:rFonts w:hint="default" w:ascii="Times New Roman" w:hAnsi="Times New Roman" w:cs="Times New Roman"/>
+          <w:sz w:val="28"/>
+          <w:szCs w:val="28"/>
+          <w:lang w:val="en-GB"/>
+        </w:rPr>
+      </w:pPr>
+      <w:bookmarkStart w:id="0" w:name="_GoBack"/>
+      <w:bookmarkEnd w:id="0"/>
     </w:p>
     <w:p>
       <w:pPr>
@@ -7426,50 +7429,50 @@
           <w:szCs w:val="18"/>
           <w:lang w:val="en-GB"/>
         </w:rPr>
-        <w:t xml:space="preserve">               </w:t>
-      </w:r>
-      <w:r>
+        <w:t xml:space="preserve">                         p[curr_process].turnaround_time = p[curr_process].completion_time - p[curr_process].arrival_time;</w:t>
+      </w:r>
+    </w:p>
+    <w:p>
+      <w:pPr>
+        <w:pStyle w:val="4"/>
+        <w:bidi w:val="0"/>
         <w:rPr>
           <w:rFonts w:hint="default" w:ascii="Times New Roman" w:hAnsi="Times New Roman" w:cs="Times New Roman"/>
           <w:sz w:val="18"/>
           <w:szCs w:val="18"/>
           <w:lang w:val="en-GB"/>
         </w:rPr>
-        <w:t xml:space="preserve">          p[curr_process].turnaround_time = p[curr_process].completion_time - p[curr_process].arrival_time;</w:t>
-      </w:r>
-    </w:p>
-    <w:p>
-      <w:pPr>
-        <w:pStyle w:val="4"/>
-        <w:bidi w:val="0"/>
+      </w:pPr>
+      <w:r>
         <w:rPr>
           <w:rFonts w:hint="default" w:ascii="Times New Roman" w:hAnsi="Times New Roman" w:cs="Times New Roman"/>
           <w:sz w:val="18"/>
           <w:szCs w:val="18"/>
           <w:lang w:val="en-GB"/>
         </w:rPr>
-      </w:pPr>
-      <w:r>
+        <w:t xml:space="preserve">                         p[curr_process].waiting_time = p[curr_process].turnaround_time - p[curr_process].burst_time;</w:t>
+      </w:r>
+    </w:p>
+    <w:p>
+      <w:pPr>
+        <w:pStyle w:val="4"/>
+        <w:bidi w:val="0"/>
         <w:rPr>
           <w:rFonts w:hint="default" w:ascii="Times New Roman" w:hAnsi="Times New Roman" w:cs="Times New Roman"/>
           <w:sz w:val="18"/>
           <w:szCs w:val="18"/>
           <w:lang w:val="en-GB"/>
         </w:rPr>
-        <w:t xml:space="preserve">                         p[curr_process].waiting_time = p[curr_process].turnaround_time - p[curr_process].burst_time;</w:t>
-      </w:r>
-    </w:p>
-    <w:p>
-      <w:pPr>
-        <w:pStyle w:val="4"/>
-        <w:bidi w:val="0"/>
+      </w:pPr>
+      <w:r>
         <w:rPr>
           <w:rFonts w:hint="default" w:ascii="Times New Roman" w:hAnsi="Times New Roman" w:cs="Times New Roman"/>
           <w:sz w:val="18"/>
           <w:szCs w:val="18"/>
           <w:lang w:val="en-GB"/>
         </w:rPr>
-      </w:pPr>
+        <w:t xml:space="preserve">               </w:t>
+      </w:r>
       <w:r>
         <w:rPr>
           <w:rFonts w:hint="default" w:ascii="Times New Roman" w:hAnsi="Times New Roman" w:cs="Times New Roman"/>
@@ -7477,7 +7480,7 @@
           <w:szCs w:val="18"/>
           <w:lang w:val="en-GB"/>
         </w:rPr>
-        <w:t xml:space="preserve">               </w:t>
+        <w:tab/>
       </w:r>
       <w:r>
         <w:rPr>
@@ -7486,7 +7489,6 @@
           <w:szCs w:val="18"/>
           <w:lang w:val="en-GB"/>
         </w:rPr>
-        <w:tab/>
         <w:t xml:space="preserve">         p[curr_process].response_time = p[curr_process].start_time - p[curr_process].arrival_time;</w:t>
       </w:r>
     </w:p>
@@ -8286,7 +8288,7 @@
     <w:lsdException w:unhideWhenUsed="0" w:uiPriority="0" w:semiHidden="0" w:name="HTML Sample"/>
     <w:lsdException w:unhideWhenUsed="0" w:uiPriority="0" w:semiHidden="0" w:name="HTML Typewriter"/>
     <w:lsdException w:unhideWhenUsed="0" w:uiPriority="0" w:semiHidden="0" w:name="HTML Variable"/>
-    <w:lsdException w:unhideWhenUsed="0" w:uiPriority="0" w:name="Normal Table"/>
+    <w:lsdException w:qFormat="1" w:unhideWhenUsed="0" w:uiPriority="0" w:name="Normal Table"/>
     <w:lsdException w:unhideWhenUsed="0" w:uiPriority="0" w:semiHidden="0" w:name="annotation subject"/>
     <w:lsdException w:unhideWhenUsed="0" w:uiPriority="0" w:semiHidden="0" w:name="Table Simple 1"/>
     <w:lsdException w:unhideWhenUsed="0" w:uiPriority="0" w:semiHidden="0" w:name="Table Simple 2"/>
@@ -8456,6 +8458,7 @@
   <w:style w:type="table" w:default="1" w:styleId="3">
     <w:name w:val="Normal Table"/>
     <w:semiHidden/>
+    <w:qFormat/>
     <w:uiPriority w:val="0"/>
     <w:tblPr>
       <w:tblCellMar>

</xml_diff>